<commit_message>
More plot details provided
</commit_message>
<xml_diff>
--- a/www/ScoringofGuidancePrinciples.docx
+++ b/www/ScoringofGuidancePrinciples.docx
@@ -15,7 +15,30 @@
           <w:sz w:val="32"/>
           <w:u w:val="single"/>
         </w:rPr>
-        <w:t>Scoring Guidance Principles Based on Attribute Scores</w:t>
+        <w:t>Priority S</w:t>
+      </w:r>
+      <w:r>
+        <w:rPr>
+          <w:sz w:val="32"/>
+          <w:u w:val="single"/>
+        </w:rPr>
+        <w:t xml:space="preserve">coring </w:t>
+      </w:r>
+      <w:r>
+        <w:rPr>
+          <w:sz w:val="32"/>
+          <w:u w:val="single"/>
+        </w:rPr>
+        <w:t xml:space="preserve">of </w:t>
+      </w:r>
+      <w:bookmarkStart w:id="0" w:name="_GoBack"/>
+      <w:bookmarkEnd w:id="0"/>
+      <w:r>
+        <w:rPr>
+          <w:sz w:val="32"/>
+          <w:u w:val="single"/>
+        </w:rPr>
+        <w:t>Guidance Principles Based on Attribute Scores</w:t>
       </w:r>
     </w:p>
     <w:p>
@@ -38,8 +61,6 @@
           <w:szCs w:val="24"/>
         </w:rPr>
       </w:pPr>
-      <w:bookmarkStart w:id="0" w:name="_GoBack"/>
-      <w:bookmarkEnd w:id="0"/>
       <w:r>
         <w:rPr>
           <w:rFonts w:eastAsia="Times New Roman" w:cstheme="minorHAnsi"/>
@@ -143,6 +164,35 @@
           <w:szCs w:val="24"/>
         </w:rPr>
         <w:t>)</w:t>
+      </w:r>
+      <w:r>
+        <w:rPr>
+          <w:rFonts w:eastAsia="Times New Roman" w:cstheme="minorHAnsi"/>
+          <w:color w:val="000000"/>
+          <w:sz w:val="24"/>
+          <w:szCs w:val="24"/>
+        </w:rPr>
+        <w:t xml:space="preserve">. Values range from </w:t>
+      </w:r>
+      <w:proofErr w:type="gramStart"/>
+      <w:r>
+        <w:rPr>
+          <w:rFonts w:eastAsia="Times New Roman" w:cstheme="minorHAnsi"/>
+          <w:color w:val="000000"/>
+          <w:sz w:val="24"/>
+          <w:szCs w:val="24"/>
+        </w:rPr>
+        <w:t>0</w:t>
+      </w:r>
+      <w:proofErr w:type="gramEnd"/>
+      <w:r>
+        <w:rPr>
+          <w:rFonts w:eastAsia="Times New Roman" w:cstheme="minorHAnsi"/>
+          <w:color w:val="000000"/>
+          <w:sz w:val="24"/>
+          <w:szCs w:val="24"/>
+        </w:rPr>
+        <w:t xml:space="preserve"> to 3, with 0 being the lowest priority score and 3 being the highest priority score.</w:t>
       </w:r>
     </w:p>
     <w:tbl>

</xml_diff>